<commit_message>
add msg in document
</commit_message>
<xml_diff>
--- a/Test.docx
+++ b/Test.docx
@@ -12,6 +12,16 @@
           <w:u w:val="single"/>
         </w:rPr>
         <w:t>1</w:t>
+      </w:r>
+      <w:r>
+        <w:rPr>
+          <w:b/>
+          <w:bCs/>
+          <w:sz w:val="36"/>
+          <w:szCs w:val="36"/>
+          <w:u w:val="single"/>
+        </w:rPr>
+        <w:t>,11</w:t>
       </w:r>
     </w:p>
     <w:sectPr>

</xml_diff>